<commit_message>
Update email address to cornell
</commit_message>
<xml_diff>
--- a/assets/resume/YSResume2022.docx
+++ b/assets/resume/YSResume2022.docx
@@ -52,40 +52,13 @@
         <w:r>
           <w:rPr>
             <w:rStyle w:val="Hyperlink"/>
-            <w:rFonts w:ascii="Georgia" w:hAnsi="Georgia" w:cs="Menlo"/>
+            <w:rFonts w:ascii="Georgia" w:hAnsi="Georgia"/>
             <w:b w:val="0"/>
             <w:bCs w:val="0"/>
-            <w:noProof/>
-            <w:spacing w:val="-6"/>
-            <w:szCs w:val="22"/>
           </w:rPr>
-          <w:t>yairschiff@gmail.com</w:t>
+          <w:t>yairschiff@cs.cornell.edu</w:t>
         </w:r>
       </w:hyperlink>
-      <w:r>
-        <w:rPr>
-          <w:rFonts w:ascii="Georgia" w:hAnsi="Georgia"/>
-        </w:rPr>
-        <w:fldChar w:fldCharType="begin"/>
-      </w:r>
-      <w:r>
-        <w:rPr>
-          <w:rFonts w:ascii="Georgia" w:hAnsi="Georgia"/>
-        </w:rPr>
-        <w:instrText xml:space="preserve"> INCLUDEPICTURE "https://aux2.iconspalace.com/uploads/research-icon-256.png" \* MERGEFORMATINET </w:instrText>
-      </w:r>
-      <w:r>
-        <w:rPr>
-          <w:rFonts w:ascii="Georgia" w:hAnsi="Georgia"/>
-        </w:rPr>
-        <w:fldChar w:fldCharType="separate"/>
-      </w:r>
-      <w:r>
-        <w:rPr>
-          <w:rFonts w:ascii="Georgia" w:hAnsi="Georgia"/>
-        </w:rPr>
-        <w:fldChar w:fldCharType="end"/>
-      </w:r>
     </w:p>
     <w:p>
       <w:pPr>
@@ -101,10 +74,32 @@
         <w:jc w:val="left"/>
         <w:rPr>
           <w:rFonts w:ascii="Georgia" w:hAnsi="Georgia"/>
-          <w:b w:val="0"/>
-          <w:bCs w:val="0"/>
-        </w:rPr>
-      </w:pPr>
+        </w:rPr>
+      </w:pPr>
+      <w:r>
+        <w:rPr>
+          <w:rFonts w:ascii="Georgia" w:hAnsi="Georgia"/>
+        </w:rPr>
+        <w:fldChar w:fldCharType="begin"/>
+      </w:r>
+      <w:r>
+        <w:rPr>
+          <w:rFonts w:ascii="Georgia" w:hAnsi="Georgia"/>
+        </w:rPr>
+        <w:instrText xml:space="preserve"> INCLUDEPICTURE "https://aux2.iconspalace.com/uploads/research-icon-256.png" \* MERGEFORMATINET </w:instrText>
+      </w:r>
+      <w:r>
+        <w:rPr>
+          <w:rFonts w:ascii="Georgia" w:hAnsi="Georgia"/>
+        </w:rPr>
+        <w:fldChar w:fldCharType="separate"/>
+      </w:r>
+      <w:r>
+        <w:rPr>
+          <w:rFonts w:ascii="Georgia" w:hAnsi="Georgia"/>
+        </w:rPr>
+        <w:fldChar w:fldCharType="end"/>
+      </w:r>
       <w:r>
         <w:rPr>
           <w:rFonts w:ascii="Georgia" w:hAnsi="Georgia"/>
@@ -577,7 +572,27 @@
           <w:sz w:val="21"/>
           <w:szCs w:val="28"/>
         </w:rPr>
-        <w:t xml:space="preserve">or Data platform releases, and the launch of AutoAI </w:t>
+        <w:t xml:space="preserve">or Data platform releases, and the launch of </w:t>
+      </w:r>
+      <w:proofErr w:type="spellStart"/>
+      <w:r>
+        <w:rPr>
+          <w:rFonts w:ascii="Georgia" w:hAnsi="Georgia"/>
+          <w:spacing w:val="-6"/>
+          <w:sz w:val="21"/>
+          <w:szCs w:val="28"/>
+        </w:rPr>
+        <w:t>AutoAI</w:t>
+      </w:r>
+      <w:proofErr w:type="spellEnd"/>
+      <w:r>
+        <w:rPr>
+          <w:rFonts w:ascii="Georgia" w:hAnsi="Georgia"/>
+          <w:spacing w:val="-6"/>
+          <w:sz w:val="21"/>
+          <w:szCs w:val="28"/>
+        </w:rPr>
+        <w:t xml:space="preserve"> </w:t>
       </w:r>
       <w:r>
         <w:rPr>
@@ -595,7 +610,47 @@
           <w:sz w:val="21"/>
           <w:szCs w:val="28"/>
         </w:rPr>
-        <w:t>, AutoAI Time Series, AutoAI Notebooks, and Federated Learning products</w:t>
+        <w:t xml:space="preserve">, </w:t>
+      </w:r>
+      <w:proofErr w:type="spellStart"/>
+      <w:r>
+        <w:rPr>
+          <w:rFonts w:ascii="Georgia" w:hAnsi="Georgia"/>
+          <w:spacing w:val="-6"/>
+          <w:sz w:val="21"/>
+          <w:szCs w:val="28"/>
+        </w:rPr>
+        <w:t>AutoAI</w:t>
+      </w:r>
+      <w:proofErr w:type="spellEnd"/>
+      <w:r>
+        <w:rPr>
+          <w:rFonts w:ascii="Georgia" w:hAnsi="Georgia"/>
+          <w:spacing w:val="-6"/>
+          <w:sz w:val="21"/>
+          <w:szCs w:val="28"/>
+        </w:rPr>
+        <w:t xml:space="preserve"> Time Series, </w:t>
+      </w:r>
+      <w:proofErr w:type="spellStart"/>
+      <w:r>
+        <w:rPr>
+          <w:rFonts w:ascii="Georgia" w:hAnsi="Georgia"/>
+          <w:spacing w:val="-6"/>
+          <w:sz w:val="21"/>
+          <w:szCs w:val="28"/>
+        </w:rPr>
+        <w:t>AutoAI</w:t>
+      </w:r>
+      <w:proofErr w:type="spellEnd"/>
+      <w:r>
+        <w:rPr>
+          <w:rFonts w:ascii="Georgia" w:hAnsi="Georgia"/>
+          <w:spacing w:val="-6"/>
+          <w:sz w:val="21"/>
+          <w:szCs w:val="28"/>
+        </w:rPr>
+        <w:t xml:space="preserve"> Notebooks, and Federated Learning products</w:t>
       </w:r>
     </w:p>
     <w:p>
@@ -675,7 +730,29 @@
           <w:sz w:val="21"/>
           <w:szCs w:val="28"/>
         </w:rPr>
-        <w:t xml:space="preserve">Outstanding Technical Achievement Award for work on the release of AutoAI </w:t>
+        <w:t xml:space="preserve">Outstanding Technical Achievement Award for work on the release of </w:t>
+      </w:r>
+      <w:proofErr w:type="spellStart"/>
+      <w:r>
+        <w:rPr>
+          <w:rFonts w:ascii="Georgia" w:hAnsi="Georgia"/>
+          <w:color w:val="000000" w:themeColor="text1"/>
+          <w:spacing w:val="-6"/>
+          <w:sz w:val="21"/>
+          <w:szCs w:val="28"/>
+        </w:rPr>
+        <w:t>AutoAI</w:t>
+      </w:r>
+      <w:proofErr w:type="spellEnd"/>
+      <w:r>
+        <w:rPr>
+          <w:rFonts w:ascii="Georgia" w:hAnsi="Georgia"/>
+          <w:color w:val="000000" w:themeColor="text1"/>
+          <w:spacing w:val="-6"/>
+          <w:sz w:val="21"/>
+          <w:szCs w:val="28"/>
+        </w:rPr>
+        <w:t xml:space="preserve"> </w:t>
       </w:r>
       <w:r>
         <w:rPr>
@@ -712,7 +789,29 @@
           <w:sz w:val="21"/>
           <w:szCs w:val="28"/>
         </w:rPr>
-        <w:t>Received CrushIT Team Excellence Award as part of the Watson Machine Learning Training team</w:t>
+        <w:t xml:space="preserve">Received </w:t>
+      </w:r>
+      <w:proofErr w:type="spellStart"/>
+      <w:r>
+        <w:rPr>
+          <w:rFonts w:ascii="Georgia" w:hAnsi="Georgia"/>
+          <w:color w:val="000000" w:themeColor="text1"/>
+          <w:spacing w:val="-6"/>
+          <w:sz w:val="21"/>
+          <w:szCs w:val="28"/>
+        </w:rPr>
+        <w:t>CrushIT</w:t>
+      </w:r>
+      <w:proofErr w:type="spellEnd"/>
+      <w:r>
+        <w:rPr>
+          <w:rFonts w:ascii="Georgia" w:hAnsi="Georgia"/>
+          <w:color w:val="000000" w:themeColor="text1"/>
+          <w:spacing w:val="-6"/>
+          <w:sz w:val="21"/>
+          <w:szCs w:val="28"/>
+        </w:rPr>
+        <w:t xml:space="preserve"> Team Excellence Award as part of the Watson Machine Learning Training team</w:t>
       </w:r>
     </w:p>
     <w:p>
@@ -906,7 +1005,27 @@
           <w:sz w:val="21"/>
           <w:szCs w:val="28"/>
         </w:rPr>
-        <w:t>winning team in the 2020 VizWiz Grand Challenge: Image Captioning as an Assistive Technology for the Visually Impaired</w:t>
+        <w:t xml:space="preserve">winning team in the 2020 </w:t>
+      </w:r>
+      <w:proofErr w:type="spellStart"/>
+      <w:r>
+        <w:rPr>
+          <w:rFonts w:ascii="Georgia" w:hAnsi="Georgia"/>
+          <w:spacing w:val="-6"/>
+          <w:sz w:val="21"/>
+          <w:szCs w:val="28"/>
+        </w:rPr>
+        <w:t>VizWiz</w:t>
+      </w:r>
+      <w:proofErr w:type="spellEnd"/>
+      <w:r>
+        <w:rPr>
+          <w:rFonts w:ascii="Georgia" w:hAnsi="Georgia"/>
+          <w:spacing w:val="-6"/>
+          <w:sz w:val="21"/>
+          <w:szCs w:val="28"/>
+        </w:rPr>
+        <w:t xml:space="preserve"> Grand Challenge: Image Captioning as an Assistive Technology for the Visually Impaired</w:t>
       </w:r>
     </w:p>
     <w:p>
@@ -1074,7 +1193,31 @@
           <w:sz w:val="22"/>
           <w:szCs w:val="32"/>
         </w:rPr>
-        <w:t>Simon-Kucher and Partners</w:t>
+        <w:t>Simon-</w:t>
+      </w:r>
+      <w:proofErr w:type="spellStart"/>
+      <w:r>
+        <w:rPr>
+          <w:rFonts w:ascii="Georgia" w:hAnsi="Georgia"/>
+          <w:b/>
+          <w:smallCaps/>
+          <w:spacing w:val="-6"/>
+          <w:sz w:val="22"/>
+          <w:szCs w:val="32"/>
+        </w:rPr>
+        <w:t>Kucher</w:t>
+      </w:r>
+      <w:proofErr w:type="spellEnd"/>
+      <w:r>
+        <w:rPr>
+          <w:rFonts w:ascii="Georgia" w:hAnsi="Georgia"/>
+          <w:b/>
+          <w:smallCaps/>
+          <w:spacing w:val="-6"/>
+          <w:sz w:val="22"/>
+          <w:szCs w:val="32"/>
+        </w:rPr>
+        <w:t xml:space="preserve"> and Partners</w:t>
       </w:r>
       <w:r>
         <w:rPr>
@@ -2223,8 +2366,20 @@
           <w:sz w:val="21"/>
           <w:szCs w:val="28"/>
         </w:rPr>
-        <w:t>with MolFormer</w:t>
-      </w:r>
+        <w:t xml:space="preserve">with </w:t>
+      </w:r>
+      <w:proofErr w:type="spellStart"/>
+      <w:r>
+        <w:rPr>
+          <w:rFonts w:ascii="Georgia" w:eastAsia="Batang" w:hAnsi="Georgia"/>
+          <w:iCs/>
+          <w:spacing w:val="-6"/>
+          <w:sz w:val="21"/>
+          <w:szCs w:val="28"/>
+        </w:rPr>
+        <w:t>MolFormer</w:t>
+      </w:r>
+      <w:proofErr w:type="spellEnd"/>
       <w:r>
         <w:rPr>
           <w:rFonts w:ascii="Georgia" w:eastAsia="Batang" w:hAnsi="Georgia"/>
@@ -2278,7 +2433,107 @@
           <w:spacing w:val="-6"/>
           <w:sz w:val="20"/>
         </w:rPr>
-        <w:t>Brian Belgodere*, Vijil Chenthamarakshan*, Payel Das*, Pierre Dognin*</w:t>
+        <w:t xml:space="preserve">Brian </w:t>
+      </w:r>
+      <w:proofErr w:type="spellStart"/>
+      <w:r>
+        <w:rPr>
+          <w:rFonts w:ascii="Georgia" w:eastAsia="Batang" w:hAnsi="Georgia"/>
+          <w:i/>
+          <w:spacing w:val="-6"/>
+          <w:sz w:val="20"/>
+        </w:rPr>
+        <w:t>Belgodere</w:t>
+      </w:r>
+      <w:proofErr w:type="spellEnd"/>
+      <w:r>
+        <w:rPr>
+          <w:rFonts w:ascii="Georgia" w:eastAsia="Batang" w:hAnsi="Georgia"/>
+          <w:i/>
+          <w:spacing w:val="-6"/>
+          <w:sz w:val="20"/>
+        </w:rPr>
+        <w:t xml:space="preserve">*, </w:t>
+      </w:r>
+      <w:proofErr w:type="spellStart"/>
+      <w:r>
+        <w:rPr>
+          <w:rFonts w:ascii="Georgia" w:eastAsia="Batang" w:hAnsi="Georgia"/>
+          <w:i/>
+          <w:spacing w:val="-6"/>
+          <w:sz w:val="20"/>
+        </w:rPr>
+        <w:t>Vijil</w:t>
+      </w:r>
+      <w:proofErr w:type="spellEnd"/>
+      <w:r>
+        <w:rPr>
+          <w:rFonts w:ascii="Georgia" w:eastAsia="Batang" w:hAnsi="Georgia"/>
+          <w:i/>
+          <w:spacing w:val="-6"/>
+          <w:sz w:val="20"/>
+        </w:rPr>
+        <w:t xml:space="preserve"> </w:t>
+      </w:r>
+      <w:proofErr w:type="spellStart"/>
+      <w:r>
+        <w:rPr>
+          <w:rFonts w:ascii="Georgia" w:eastAsia="Batang" w:hAnsi="Georgia"/>
+          <w:i/>
+          <w:spacing w:val="-6"/>
+          <w:sz w:val="20"/>
+        </w:rPr>
+        <w:t>Chenthamarakshan</w:t>
+      </w:r>
+      <w:proofErr w:type="spellEnd"/>
+      <w:r>
+        <w:rPr>
+          <w:rFonts w:ascii="Georgia" w:eastAsia="Batang" w:hAnsi="Georgia"/>
+          <w:i/>
+          <w:spacing w:val="-6"/>
+          <w:sz w:val="20"/>
+        </w:rPr>
+        <w:t xml:space="preserve">*, </w:t>
+      </w:r>
+      <w:proofErr w:type="spellStart"/>
+      <w:r>
+        <w:rPr>
+          <w:rFonts w:ascii="Georgia" w:eastAsia="Batang" w:hAnsi="Georgia"/>
+          <w:i/>
+          <w:spacing w:val="-6"/>
+          <w:sz w:val="20"/>
+        </w:rPr>
+        <w:t>Payel</w:t>
+      </w:r>
+      <w:proofErr w:type="spellEnd"/>
+      <w:r>
+        <w:rPr>
+          <w:rFonts w:ascii="Georgia" w:eastAsia="Batang" w:hAnsi="Georgia"/>
+          <w:i/>
+          <w:spacing w:val="-6"/>
+          <w:sz w:val="20"/>
+        </w:rPr>
+        <w:t xml:space="preserve"> Das*, Pierre </w:t>
+      </w:r>
+      <w:proofErr w:type="spellStart"/>
+      <w:r>
+        <w:rPr>
+          <w:rFonts w:ascii="Georgia" w:eastAsia="Batang" w:hAnsi="Georgia"/>
+          <w:i/>
+          <w:spacing w:val="-6"/>
+          <w:sz w:val="20"/>
+        </w:rPr>
+        <w:t>Dognin</w:t>
+      </w:r>
+      <w:proofErr w:type="spellEnd"/>
+      <w:r>
+        <w:rPr>
+          <w:rFonts w:ascii="Georgia" w:eastAsia="Batang" w:hAnsi="Georgia"/>
+          <w:i/>
+          <w:spacing w:val="-6"/>
+          <w:sz w:val="20"/>
+        </w:rPr>
+        <w:t>*</w:t>
       </w:r>
       <w:r>
         <w:rPr>
@@ -2330,7 +2585,107 @@
           <w:spacing w:val="-6"/>
           <w:sz w:val="20"/>
         </w:rPr>
-        <w:t>Toby Kurien*, Igor Melnyk*, Youssef Mroueh*, Inkit Padhi*, Mattia Rigotti*,</w:t>
+        <w:t xml:space="preserve">Toby </w:t>
+      </w:r>
+      <w:proofErr w:type="spellStart"/>
+      <w:r>
+        <w:rPr>
+          <w:rFonts w:ascii="Georgia" w:eastAsia="Batang" w:hAnsi="Georgia"/>
+          <w:i/>
+          <w:spacing w:val="-6"/>
+          <w:sz w:val="20"/>
+        </w:rPr>
+        <w:t>Kurien</w:t>
+      </w:r>
+      <w:proofErr w:type="spellEnd"/>
+      <w:r>
+        <w:rPr>
+          <w:rFonts w:ascii="Georgia" w:eastAsia="Batang" w:hAnsi="Georgia"/>
+          <w:i/>
+          <w:spacing w:val="-6"/>
+          <w:sz w:val="20"/>
+        </w:rPr>
+        <w:t xml:space="preserve">*, Igor Melnyk*, Youssef </w:t>
+      </w:r>
+      <w:proofErr w:type="spellStart"/>
+      <w:r>
+        <w:rPr>
+          <w:rFonts w:ascii="Georgia" w:eastAsia="Batang" w:hAnsi="Georgia"/>
+          <w:i/>
+          <w:spacing w:val="-6"/>
+          <w:sz w:val="20"/>
+        </w:rPr>
+        <w:t>Mroueh</w:t>
+      </w:r>
+      <w:proofErr w:type="spellEnd"/>
+      <w:r>
+        <w:rPr>
+          <w:rFonts w:ascii="Georgia" w:eastAsia="Batang" w:hAnsi="Georgia"/>
+          <w:i/>
+          <w:spacing w:val="-6"/>
+          <w:sz w:val="20"/>
+        </w:rPr>
+        <w:t xml:space="preserve">*, </w:t>
+      </w:r>
+      <w:proofErr w:type="spellStart"/>
+      <w:r>
+        <w:rPr>
+          <w:rFonts w:ascii="Georgia" w:eastAsia="Batang" w:hAnsi="Georgia"/>
+          <w:i/>
+          <w:spacing w:val="-6"/>
+          <w:sz w:val="20"/>
+        </w:rPr>
+        <w:t>Inkit</w:t>
+      </w:r>
+      <w:proofErr w:type="spellEnd"/>
+      <w:r>
+        <w:rPr>
+          <w:rFonts w:ascii="Georgia" w:eastAsia="Batang" w:hAnsi="Georgia"/>
+          <w:i/>
+          <w:spacing w:val="-6"/>
+          <w:sz w:val="20"/>
+        </w:rPr>
+        <w:t xml:space="preserve"> </w:t>
+      </w:r>
+      <w:proofErr w:type="spellStart"/>
+      <w:r>
+        <w:rPr>
+          <w:rFonts w:ascii="Georgia" w:eastAsia="Batang" w:hAnsi="Georgia"/>
+          <w:i/>
+          <w:spacing w:val="-6"/>
+          <w:sz w:val="20"/>
+        </w:rPr>
+        <w:t>Padhi</w:t>
+      </w:r>
+      <w:proofErr w:type="spellEnd"/>
+      <w:r>
+        <w:rPr>
+          <w:rFonts w:ascii="Georgia" w:eastAsia="Batang" w:hAnsi="Georgia"/>
+          <w:i/>
+          <w:spacing w:val="-6"/>
+          <w:sz w:val="20"/>
+        </w:rPr>
+        <w:t xml:space="preserve">*, Mattia </w:t>
+      </w:r>
+      <w:proofErr w:type="spellStart"/>
+      <w:r>
+        <w:rPr>
+          <w:rFonts w:ascii="Georgia" w:eastAsia="Batang" w:hAnsi="Georgia"/>
+          <w:i/>
+          <w:spacing w:val="-6"/>
+          <w:sz w:val="20"/>
+        </w:rPr>
+        <w:t>Rigotti</w:t>
+      </w:r>
+      <w:proofErr w:type="spellEnd"/>
+      <w:r>
+        <w:rPr>
+          <w:rFonts w:ascii="Georgia" w:eastAsia="Batang" w:hAnsi="Georgia"/>
+          <w:i/>
+          <w:spacing w:val="-6"/>
+          <w:sz w:val="20"/>
+        </w:rPr>
+        <w:t>*,</w:t>
       </w:r>
     </w:p>
     <w:p>
@@ -2509,7 +2864,27 @@
           <w:spacing w:val="-6"/>
           <w:sz w:val="20"/>
         </w:rPr>
-        <w:t>David Alvarez-Melis,</w:t>
+        <w:t>David Alvarez-</w:t>
+      </w:r>
+      <w:proofErr w:type="spellStart"/>
+      <w:r>
+        <w:rPr>
+          <w:rFonts w:ascii="Georgia" w:eastAsia="Batang" w:hAnsi="Georgia"/>
+          <w:i/>
+          <w:spacing w:val="-6"/>
+          <w:sz w:val="20"/>
+        </w:rPr>
+        <w:t>Melis</w:t>
+      </w:r>
+      <w:proofErr w:type="spellEnd"/>
+      <w:r>
+        <w:rPr>
+          <w:rFonts w:ascii="Georgia" w:eastAsia="Batang" w:hAnsi="Georgia"/>
+          <w:i/>
+          <w:spacing w:val="-6"/>
+          <w:sz w:val="20"/>
+        </w:rPr>
+        <w:t>,</w:t>
       </w:r>
       <w:r>
         <w:rPr>
@@ -2574,8 +2949,19 @@
           <w:spacing w:val="-6"/>
           <w:sz w:val="20"/>
         </w:rPr>
-        <w:t>Youssef Mroueh</w:t>
-      </w:r>
+        <w:t xml:space="preserve">Youssef </w:t>
+      </w:r>
+      <w:proofErr w:type="spellStart"/>
+      <w:r>
+        <w:rPr>
+          <w:rFonts w:ascii="Georgia" w:eastAsia="Batang" w:hAnsi="Georgia"/>
+          <w:i/>
+          <w:spacing w:val="-6"/>
+          <w:sz w:val="20"/>
+        </w:rPr>
+        <w:t>Mroueh</w:t>
+      </w:r>
+      <w:proofErr w:type="spellEnd"/>
     </w:p>
     <w:p>
       <w:pPr>
@@ -2769,15 +3155,37 @@
         </w:rPr>
         <w:t xml:space="preserve">, </w:t>
       </w:r>
-      <w:r>
-        <w:rPr>
-          <w:rFonts w:ascii="Georgia" w:eastAsia="Batang" w:hAnsi="Georgia"/>
-          <w:i/>
-          <w:spacing w:val="-6"/>
-          <w:sz w:val="20"/>
-        </w:rPr>
-        <w:t>Vijil Chenthamarakshan</w:t>
-      </w:r>
+      <w:proofErr w:type="spellStart"/>
+      <w:r>
+        <w:rPr>
+          <w:rFonts w:ascii="Georgia" w:eastAsia="Batang" w:hAnsi="Georgia"/>
+          <w:i/>
+          <w:spacing w:val="-6"/>
+          <w:sz w:val="20"/>
+        </w:rPr>
+        <w:t>Vijil</w:t>
+      </w:r>
+      <w:proofErr w:type="spellEnd"/>
+      <w:r>
+        <w:rPr>
+          <w:rFonts w:ascii="Georgia" w:eastAsia="Batang" w:hAnsi="Georgia"/>
+          <w:i/>
+          <w:spacing w:val="-6"/>
+          <w:sz w:val="20"/>
+        </w:rPr>
+        <w:t xml:space="preserve"> </w:t>
+      </w:r>
+      <w:proofErr w:type="spellStart"/>
+      <w:r>
+        <w:rPr>
+          <w:rFonts w:ascii="Georgia" w:eastAsia="Batang" w:hAnsi="Georgia"/>
+          <w:i/>
+          <w:spacing w:val="-6"/>
+          <w:sz w:val="20"/>
+        </w:rPr>
+        <w:t>Chenthamarakshan</w:t>
+      </w:r>
+      <w:proofErr w:type="spellEnd"/>
       <w:r>
         <w:rPr>
           <w:rFonts w:ascii="Georgia" w:eastAsia="Batang" w:hAnsi="Georgia"/>
@@ -2855,7 +3263,17 @@
           <w:spacing w:val="-6"/>
           <w:sz w:val="20"/>
         </w:rPr>
-        <w:t>, P</w:t>
+        <w:t xml:space="preserve">, </w:t>
+      </w:r>
+      <w:proofErr w:type="spellStart"/>
+      <w:r>
+        <w:rPr>
+          <w:rFonts w:ascii="Georgia" w:eastAsia="Batang" w:hAnsi="Georgia"/>
+          <w:i/>
+          <w:spacing w:val="-6"/>
+          <w:sz w:val="20"/>
+        </w:rPr>
+        <w:t>P</w:t>
       </w:r>
       <w:r>
         <w:rPr>
@@ -2866,6 +3284,7 @@
         </w:rPr>
         <w:t>ayel</w:t>
       </w:r>
+      <w:proofErr w:type="spellEnd"/>
       <w:r>
         <w:rPr>
           <w:rFonts w:ascii="Georgia" w:eastAsia="Batang" w:hAnsi="Georgia"/>
@@ -2939,6 +3358,7 @@
         <w:tab/>
       </w:r>
       <w:hyperlink r:id="rId17" w:history="1">
+        <w:proofErr w:type="spellStart"/>
         <w:r>
           <w:rPr>
             <w:rStyle w:val="Hyperlink"/>
@@ -2947,7 +3367,18 @@
             <w:sz w:val="21"/>
             <w:szCs w:val="28"/>
           </w:rPr>
-          <w:t>NeurIPS 2021</w:t>
+          <w:t>NeurIPS</w:t>
+        </w:r>
+        <w:proofErr w:type="spellEnd"/>
+        <w:r>
+          <w:rPr>
+            <w:rStyle w:val="Hyperlink"/>
+            <w:rFonts w:ascii="Georgia" w:eastAsia="Batang" w:hAnsi="Georgia"/>
+            <w:spacing w:val="-6"/>
+            <w:sz w:val="21"/>
+            <w:szCs w:val="28"/>
+          </w:rPr>
+          <w:t xml:space="preserve"> 2021</w:t>
         </w:r>
       </w:hyperlink>
       <w:r>
@@ -3034,8 +3465,29 @@
           <w:spacing w:val="-6"/>
           <w:sz w:val="20"/>
         </w:rPr>
-        <w:t xml:space="preserve"> Quanz, </w:t>
-      </w:r>
+        <w:t xml:space="preserve"> </w:t>
+      </w:r>
+      <w:proofErr w:type="spellStart"/>
+      <w:r>
+        <w:rPr>
+          <w:rFonts w:ascii="Georgia" w:eastAsia="Batang" w:hAnsi="Georgia"/>
+          <w:i/>
+          <w:spacing w:val="-6"/>
+          <w:sz w:val="20"/>
+        </w:rPr>
+        <w:t>Quanz</w:t>
+      </w:r>
+      <w:proofErr w:type="spellEnd"/>
+      <w:r>
+        <w:rPr>
+          <w:rFonts w:ascii="Georgia" w:eastAsia="Batang" w:hAnsi="Georgia"/>
+          <w:i/>
+          <w:spacing w:val="-6"/>
+          <w:sz w:val="20"/>
+        </w:rPr>
+        <w:t xml:space="preserve">, </w:t>
+      </w:r>
+      <w:proofErr w:type="spellStart"/>
       <w:r>
         <w:rPr>
           <w:rFonts w:ascii="Georgia" w:eastAsia="Batang" w:hAnsi="Georgia"/>
@@ -3045,6 +3497,7 @@
         </w:rPr>
         <w:t>Payel</w:t>
       </w:r>
+      <w:proofErr w:type="spellEnd"/>
       <w:r>
         <w:rPr>
           <w:rFonts w:ascii="Georgia" w:eastAsia="Batang" w:hAnsi="Georgia"/>
@@ -3173,6 +3626,7 @@
           <w:sz w:val="20"/>
         </w:rPr>
       </w:pPr>
+      <w:proofErr w:type="spellStart"/>
       <w:r>
         <w:rPr>
           <w:rFonts w:ascii="Georgia" w:eastAsia="Batang" w:hAnsi="Georgia"/>
@@ -3191,14 +3645,35 @@
         </w:rPr>
         <w:t>nkit</w:t>
       </w:r>
-      <w:r>
-        <w:rPr>
-          <w:rFonts w:ascii="Georgia" w:eastAsia="Batang" w:hAnsi="Georgia"/>
-          <w:i/>
-          <w:spacing w:val="-6"/>
-          <w:sz w:val="20"/>
-        </w:rPr>
-        <w:t xml:space="preserve"> Padhi, </w:t>
+      <w:proofErr w:type="spellEnd"/>
+      <w:r>
+        <w:rPr>
+          <w:rFonts w:ascii="Georgia" w:eastAsia="Batang" w:hAnsi="Georgia"/>
+          <w:i/>
+          <w:spacing w:val="-6"/>
+          <w:sz w:val="20"/>
+        </w:rPr>
+        <w:t xml:space="preserve"> </w:t>
+      </w:r>
+      <w:proofErr w:type="spellStart"/>
+      <w:r>
+        <w:rPr>
+          <w:rFonts w:ascii="Georgia" w:eastAsia="Batang" w:hAnsi="Georgia"/>
+          <w:i/>
+          <w:spacing w:val="-6"/>
+          <w:sz w:val="20"/>
+        </w:rPr>
+        <w:t>Padhi</w:t>
+      </w:r>
+      <w:proofErr w:type="spellEnd"/>
+      <w:r>
+        <w:rPr>
+          <w:rFonts w:ascii="Georgia" w:eastAsia="Batang" w:hAnsi="Georgia"/>
+          <w:i/>
+          <w:spacing w:val="-6"/>
+          <w:sz w:val="20"/>
+        </w:rPr>
+        <w:t xml:space="preserve">, </w:t>
       </w:r>
       <w:r>
         <w:rPr>
@@ -3286,8 +3761,19 @@
           <w:spacing w:val="-6"/>
           <w:sz w:val="20"/>
         </w:rPr>
-        <w:t xml:space="preserve"> Rigotti</w:t>
-      </w:r>
+        <w:t xml:space="preserve"> </w:t>
+      </w:r>
+      <w:proofErr w:type="spellStart"/>
+      <w:r>
+        <w:rPr>
+          <w:rFonts w:ascii="Georgia" w:eastAsia="Batang" w:hAnsi="Georgia"/>
+          <w:i/>
+          <w:spacing w:val="-6"/>
+          <w:sz w:val="20"/>
+        </w:rPr>
+        <w:t>Rigotti</w:t>
+      </w:r>
+      <w:proofErr w:type="spellEnd"/>
       <w:r>
         <w:rPr>
           <w:rFonts w:ascii="Georgia" w:eastAsia="Batang" w:hAnsi="Georgia" w:cs="Cambria Math"/>
@@ -3315,6 +3801,7 @@
         </w:rPr>
         <w:t xml:space="preserve">oussef </w:t>
       </w:r>
+      <w:proofErr w:type="spellStart"/>
       <w:r>
         <w:rPr>
           <w:rFonts w:ascii="Georgia" w:eastAsia="Batang" w:hAnsi="Georgia"/>
@@ -3324,6 +3811,7 @@
         </w:rPr>
         <w:t>Mroueh</w:t>
       </w:r>
+      <w:proofErr w:type="spellEnd"/>
       <w:r>
         <w:rPr>
           <w:rFonts w:ascii="Georgia" w:eastAsia="Batang" w:hAnsi="Georgia" w:cs="Cambria Math"/>
@@ -3367,8 +3855,19 @@
           <w:spacing w:val="-6"/>
           <w:sz w:val="20"/>
         </w:rPr>
-        <w:t xml:space="preserve"> Dognin</w:t>
-      </w:r>
+        <w:t xml:space="preserve"> </w:t>
+      </w:r>
+      <w:proofErr w:type="spellStart"/>
+      <w:r>
+        <w:rPr>
+          <w:rFonts w:ascii="Georgia" w:eastAsia="Batang" w:hAnsi="Georgia"/>
+          <w:i/>
+          <w:spacing w:val="-6"/>
+          <w:sz w:val="20"/>
+        </w:rPr>
+        <w:t>Dognin</w:t>
+      </w:r>
+      <w:proofErr w:type="spellEnd"/>
       <w:r>
         <w:rPr>
           <w:rFonts w:ascii="Georgia" w:eastAsia="Batang" w:hAnsi="Georgia"/>
@@ -3586,15 +4085,27 @@
           <w:szCs w:val="28"/>
         </w:rPr>
       </w:pPr>
-      <w:r>
-        <w:rPr>
-          <w:rFonts w:ascii="Georgia" w:eastAsia="Batang" w:hAnsi="Georgia"/>
-          <w:iCs/>
-          <w:spacing w:val="-6"/>
-          <w:sz w:val="21"/>
-          <w:szCs w:val="28"/>
-        </w:rPr>
-        <w:t>VizWiz 2020 Challenge</w:t>
+      <w:proofErr w:type="spellStart"/>
+      <w:r>
+        <w:rPr>
+          <w:rFonts w:ascii="Georgia" w:eastAsia="Batang" w:hAnsi="Georgia"/>
+          <w:iCs/>
+          <w:spacing w:val="-6"/>
+          <w:sz w:val="21"/>
+          <w:szCs w:val="28"/>
+        </w:rPr>
+        <w:t>VizWiz</w:t>
+      </w:r>
+      <w:proofErr w:type="spellEnd"/>
+      <w:r>
+        <w:rPr>
+          <w:rFonts w:ascii="Georgia" w:eastAsia="Batang" w:hAnsi="Georgia"/>
+          <w:iCs/>
+          <w:spacing w:val="-6"/>
+          <w:sz w:val="21"/>
+          <w:szCs w:val="28"/>
+        </w:rPr>
+        <w:t xml:space="preserve"> 2020 Challenge</w:t>
       </w:r>
       <w:r>
         <w:rPr>
@@ -3658,8 +4169,19 @@
           <w:spacing w:val="-6"/>
           <w:sz w:val="20"/>
         </w:rPr>
-        <w:t xml:space="preserve"> Dognin</w:t>
-      </w:r>
+        <w:t xml:space="preserve"> </w:t>
+      </w:r>
+      <w:proofErr w:type="spellStart"/>
+      <w:r>
+        <w:rPr>
+          <w:rFonts w:ascii="Georgia" w:eastAsia="Batang" w:hAnsi="Georgia"/>
+          <w:i/>
+          <w:spacing w:val="-6"/>
+          <w:sz w:val="20"/>
+        </w:rPr>
+        <w:t>Dognin</w:t>
+      </w:r>
+      <w:proofErr w:type="spellEnd"/>
       <w:r>
         <w:rPr>
           <w:rFonts w:ascii="Georgia" w:eastAsia="Batang" w:hAnsi="Georgia"/>
@@ -3741,8 +4263,19 @@
           <w:spacing w:val="-6"/>
           <w:sz w:val="20"/>
         </w:rPr>
-        <w:t xml:space="preserve"> Mroueh</w:t>
-      </w:r>
+        <w:t xml:space="preserve"> </w:t>
+      </w:r>
+      <w:proofErr w:type="spellStart"/>
+      <w:r>
+        <w:rPr>
+          <w:rFonts w:ascii="Georgia" w:eastAsia="Batang" w:hAnsi="Georgia"/>
+          <w:i/>
+          <w:spacing w:val="-6"/>
+          <w:sz w:val="20"/>
+        </w:rPr>
+        <w:t>Mroueh</w:t>
+      </w:r>
+      <w:proofErr w:type="spellEnd"/>
       <w:r>
         <w:rPr>
           <w:rFonts w:ascii="Georgia" w:eastAsia="Batang" w:hAnsi="Georgia"/>
@@ -3762,6 +4295,7 @@
         </w:rPr>
         <w:t xml:space="preserve">, </w:t>
       </w:r>
+      <w:proofErr w:type="spellStart"/>
       <w:r>
         <w:rPr>
           <w:rFonts w:ascii="Georgia" w:eastAsia="Batang" w:hAnsi="Georgia"/>
@@ -3771,15 +4305,27 @@
         </w:rPr>
         <w:t>Inkit</w:t>
       </w:r>
-      <w:r>
-        <w:rPr>
-          <w:rFonts w:ascii="Georgia" w:eastAsia="Batang" w:hAnsi="Georgia"/>
-          <w:i/>
-          <w:spacing w:val="-6"/>
-          <w:sz w:val="20"/>
-        </w:rPr>
-        <w:t xml:space="preserve"> Padhi</w:t>
-      </w:r>
+      <w:proofErr w:type="spellEnd"/>
+      <w:r>
+        <w:rPr>
+          <w:rFonts w:ascii="Georgia" w:eastAsia="Batang" w:hAnsi="Georgia"/>
+          <w:i/>
+          <w:spacing w:val="-6"/>
+          <w:sz w:val="20"/>
+        </w:rPr>
+        <w:t xml:space="preserve"> </w:t>
+      </w:r>
+      <w:proofErr w:type="spellStart"/>
+      <w:r>
+        <w:rPr>
+          <w:rFonts w:ascii="Georgia" w:eastAsia="Batang" w:hAnsi="Georgia"/>
+          <w:i/>
+          <w:spacing w:val="-6"/>
+          <w:sz w:val="20"/>
+        </w:rPr>
+        <w:t>Padhi</w:t>
+      </w:r>
+      <w:proofErr w:type="spellEnd"/>
       <w:r>
         <w:rPr>
           <w:rFonts w:ascii="Georgia" w:eastAsia="Batang" w:hAnsi="Georgia"/>
@@ -3824,8 +4370,19 @@
           <w:spacing w:val="-6"/>
           <w:sz w:val="20"/>
         </w:rPr>
-        <w:t xml:space="preserve"> Rigotti</w:t>
-      </w:r>
+        <w:t xml:space="preserve"> </w:t>
+      </w:r>
+      <w:proofErr w:type="spellStart"/>
+      <w:r>
+        <w:rPr>
+          <w:rFonts w:ascii="Georgia" w:eastAsia="Batang" w:hAnsi="Georgia"/>
+          <w:i/>
+          <w:spacing w:val="-6"/>
+          <w:sz w:val="20"/>
+        </w:rPr>
+        <w:t>Rigotti</w:t>
+      </w:r>
+      <w:proofErr w:type="spellEnd"/>
       <w:r>
         <w:rPr>
           <w:rFonts w:ascii="Georgia" w:eastAsia="Batang" w:hAnsi="Georgia"/>
@@ -4031,8 +4588,19 @@
           <w:spacing w:val="-6"/>
           <w:sz w:val="20"/>
         </w:rPr>
-        <w:t xml:space="preserve"> Belgodere</w:t>
-      </w:r>
+        <w:t xml:space="preserve"> </w:t>
+      </w:r>
+      <w:proofErr w:type="spellStart"/>
+      <w:r>
+        <w:rPr>
+          <w:rFonts w:ascii="Georgia" w:eastAsia="Batang" w:hAnsi="Georgia"/>
+          <w:i/>
+          <w:spacing w:val="-6"/>
+          <w:sz w:val="20"/>
+        </w:rPr>
+        <w:t>Belgodere</w:t>
+      </w:r>
+      <w:proofErr w:type="spellEnd"/>
       <w:r>
         <w:rPr>
           <w:rFonts w:ascii="Georgia" w:eastAsia="Batang" w:hAnsi="Georgia"/>
@@ -4145,6 +4713,7 @@
         <w:tab/>
       </w:r>
       <w:hyperlink r:id="rId20" w:history="1">
+        <w:proofErr w:type="spellStart"/>
         <w:r>
           <w:rPr>
             <w:rStyle w:val="Hyperlink"/>
@@ -4153,7 +4722,18 @@
             <w:sz w:val="21"/>
             <w:szCs w:val="28"/>
           </w:rPr>
-          <w:t>NeurIPS Workshop 2021</w:t>
+          <w:t>NeurIPS</w:t>
+        </w:r>
+        <w:proofErr w:type="spellEnd"/>
+        <w:r>
+          <w:rPr>
+            <w:rStyle w:val="Hyperlink"/>
+            <w:rFonts w:ascii="Georgia" w:eastAsia="Batang" w:hAnsi="Georgia"/>
+            <w:spacing w:val="-6"/>
+            <w:sz w:val="21"/>
+            <w:szCs w:val="28"/>
+          </w:rPr>
+          <w:t xml:space="preserve"> Workshop 2021</w:t>
         </w:r>
       </w:hyperlink>
     </w:p>
@@ -4223,7 +4803,27 @@
           <w:spacing w:val="-6"/>
           <w:sz w:val="20"/>
         </w:rPr>
-        <w:t>David Alvarez-Melis,</w:t>
+        <w:t>David Alvarez-</w:t>
+      </w:r>
+      <w:proofErr w:type="spellStart"/>
+      <w:r>
+        <w:rPr>
+          <w:rFonts w:ascii="Georgia" w:eastAsia="Batang" w:hAnsi="Georgia"/>
+          <w:i/>
+          <w:spacing w:val="-6"/>
+          <w:sz w:val="20"/>
+        </w:rPr>
+        <w:t>Melis</w:t>
+      </w:r>
+      <w:proofErr w:type="spellEnd"/>
+      <w:r>
+        <w:rPr>
+          <w:rFonts w:ascii="Georgia" w:eastAsia="Batang" w:hAnsi="Georgia"/>
+          <w:i/>
+          <w:spacing w:val="-6"/>
+          <w:sz w:val="20"/>
+        </w:rPr>
+        <w:t>,</w:t>
       </w:r>
       <w:r>
         <w:rPr>
@@ -4288,8 +4888,19 @@
           <w:spacing w:val="-6"/>
           <w:sz w:val="20"/>
         </w:rPr>
-        <w:t>Youssef Mroueh</w:t>
-      </w:r>
+        <w:t xml:space="preserve">Youssef </w:t>
+      </w:r>
+      <w:proofErr w:type="spellStart"/>
+      <w:r>
+        <w:rPr>
+          <w:rFonts w:ascii="Georgia" w:eastAsia="Batang" w:hAnsi="Georgia"/>
+          <w:i/>
+          <w:spacing w:val="-6"/>
+          <w:sz w:val="20"/>
+        </w:rPr>
+        <w:t>Mroueh</w:t>
+      </w:r>
+      <w:proofErr w:type="spellEnd"/>
     </w:p>
     <w:p>
       <w:pPr>
@@ -4430,8 +5041,29 @@
           <w:spacing w:val="-6"/>
           <w:sz w:val="20"/>
         </w:rPr>
-        <w:t xml:space="preserve"> Quanz, </w:t>
-      </w:r>
+        <w:t xml:space="preserve"> </w:t>
+      </w:r>
+      <w:proofErr w:type="spellStart"/>
+      <w:r>
+        <w:rPr>
+          <w:rFonts w:ascii="Georgia" w:eastAsia="Batang" w:hAnsi="Georgia"/>
+          <w:i/>
+          <w:spacing w:val="-6"/>
+          <w:sz w:val="20"/>
+        </w:rPr>
+        <w:t>Quanz</w:t>
+      </w:r>
+      <w:proofErr w:type="spellEnd"/>
+      <w:r>
+        <w:rPr>
+          <w:rFonts w:ascii="Georgia" w:eastAsia="Batang" w:hAnsi="Georgia"/>
+          <w:i/>
+          <w:spacing w:val="-6"/>
+          <w:sz w:val="20"/>
+        </w:rPr>
+        <w:t xml:space="preserve">, </w:t>
+      </w:r>
+      <w:proofErr w:type="spellStart"/>
       <w:r>
         <w:rPr>
           <w:rFonts w:ascii="Georgia" w:eastAsia="Batang" w:hAnsi="Georgia"/>
@@ -4441,6 +5073,7 @@
         </w:rPr>
         <w:t>Payel</w:t>
       </w:r>
+      <w:proofErr w:type="spellEnd"/>
       <w:r>
         <w:rPr>
           <w:rFonts w:ascii="Georgia" w:eastAsia="Batang" w:hAnsi="Georgia"/>
@@ -4541,6 +5174,7 @@
         <w:tab/>
       </w:r>
       <w:hyperlink r:id="rId22" w:history="1">
+        <w:proofErr w:type="spellStart"/>
         <w:r>
           <w:rPr>
             <w:rStyle w:val="Hyperlink"/>
@@ -4550,7 +5184,19 @@
             <w:sz w:val="21"/>
             <w:szCs w:val="28"/>
           </w:rPr>
-          <w:t>NeurIPS Workshop 2020</w:t>
+          <w:t>NeurIPS</w:t>
+        </w:r>
+        <w:proofErr w:type="spellEnd"/>
+        <w:r>
+          <w:rPr>
+            <w:rStyle w:val="Hyperlink"/>
+            <w:rFonts w:ascii="Georgia" w:eastAsia="Batang" w:hAnsi="Georgia"/>
+            <w:iCs/>
+            <w:spacing w:val="-6"/>
+            <w:sz w:val="21"/>
+            <w:szCs w:val="28"/>
+          </w:rPr>
+          <w:t xml:space="preserve"> Workshop 2020</w:t>
         </w:r>
       </w:hyperlink>
     </w:p>
@@ -4657,15 +5303,37 @@
         </w:rPr>
         <w:t xml:space="preserve">, </w:t>
       </w:r>
-      <w:r>
-        <w:rPr>
-          <w:rFonts w:ascii="Georgia" w:eastAsia="Batang" w:hAnsi="Georgia"/>
-          <w:i/>
-          <w:spacing w:val="-6"/>
-          <w:sz w:val="20"/>
-        </w:rPr>
-        <w:t>Vijil Chenthamarakshan</w:t>
-      </w:r>
+      <w:proofErr w:type="spellStart"/>
+      <w:r>
+        <w:rPr>
+          <w:rFonts w:ascii="Georgia" w:eastAsia="Batang" w:hAnsi="Georgia"/>
+          <w:i/>
+          <w:spacing w:val="-6"/>
+          <w:sz w:val="20"/>
+        </w:rPr>
+        <w:t>Vijil</w:t>
+      </w:r>
+      <w:proofErr w:type="spellEnd"/>
+      <w:r>
+        <w:rPr>
+          <w:rFonts w:ascii="Georgia" w:eastAsia="Batang" w:hAnsi="Georgia"/>
+          <w:i/>
+          <w:spacing w:val="-6"/>
+          <w:sz w:val="20"/>
+        </w:rPr>
+        <w:t xml:space="preserve"> </w:t>
+      </w:r>
+      <w:proofErr w:type="spellStart"/>
+      <w:r>
+        <w:rPr>
+          <w:rFonts w:ascii="Georgia" w:eastAsia="Batang" w:hAnsi="Georgia"/>
+          <w:i/>
+          <w:spacing w:val="-6"/>
+          <w:sz w:val="20"/>
+        </w:rPr>
+        <w:t>Chenthamarakshan</w:t>
+      </w:r>
+      <w:proofErr w:type="spellEnd"/>
       <w:r>
         <w:rPr>
           <w:rFonts w:ascii="Georgia" w:eastAsia="Batang" w:hAnsi="Georgia"/>
@@ -4691,7 +5359,17 @@
           <w:spacing w:val="-6"/>
           <w:sz w:val="20"/>
         </w:rPr>
-        <w:t>, P</w:t>
+        <w:t xml:space="preserve">, </w:t>
+      </w:r>
+      <w:proofErr w:type="spellStart"/>
+      <w:r>
+        <w:rPr>
+          <w:rFonts w:ascii="Georgia" w:eastAsia="Batang" w:hAnsi="Georgia"/>
+          <w:i/>
+          <w:spacing w:val="-6"/>
+          <w:sz w:val="20"/>
+        </w:rPr>
+        <w:t>P</w:t>
       </w:r>
       <w:r>
         <w:rPr>
@@ -4702,6 +5380,7 @@
         </w:rPr>
         <w:t>ayel</w:t>
       </w:r>
+      <w:proofErr w:type="spellEnd"/>
       <w:r>
         <w:rPr>
           <w:rFonts w:ascii="Georgia" w:eastAsia="Batang" w:hAnsi="Georgia"/>
@@ -4813,6 +5492,7 @@
         </w:rPr>
         <w:t xml:space="preserve">ierre </w:t>
       </w:r>
+      <w:proofErr w:type="spellStart"/>
       <w:r>
         <w:rPr>
           <w:rFonts w:ascii="Georgia" w:eastAsia="Batang" w:hAnsi="Georgia"/>
@@ -4822,6 +5502,7 @@
         </w:rPr>
         <w:t>Dognin</w:t>
       </w:r>
+      <w:proofErr w:type="spellEnd"/>
       <w:r>
         <w:rPr>
           <w:rFonts w:ascii="Georgia" w:eastAsia="Batang" w:hAnsi="Georgia"/>
@@ -4892,8 +5573,19 @@
           <w:spacing w:val="-6"/>
           <w:sz w:val="20"/>
         </w:rPr>
-        <w:t xml:space="preserve"> Mroueh</w:t>
-      </w:r>
+        <w:t xml:space="preserve"> </w:t>
+      </w:r>
+      <w:proofErr w:type="spellStart"/>
+      <w:r>
+        <w:rPr>
+          <w:rFonts w:ascii="Georgia" w:eastAsia="Batang" w:hAnsi="Georgia"/>
+          <w:i/>
+          <w:spacing w:val="-6"/>
+          <w:sz w:val="20"/>
+        </w:rPr>
+        <w:t>Mroueh</w:t>
+      </w:r>
+      <w:proofErr w:type="spellEnd"/>
       <w:r>
         <w:rPr>
           <w:rFonts w:ascii="Georgia" w:eastAsia="Batang" w:hAnsi="Georgia"/>
@@ -4910,7 +5602,17 @@
           <w:spacing w:val="-6"/>
           <w:sz w:val="20"/>
         </w:rPr>
-        <w:t xml:space="preserve"> I</w:t>
+        <w:t xml:space="preserve"> </w:t>
+      </w:r>
+      <w:proofErr w:type="spellStart"/>
+      <w:r>
+        <w:rPr>
+          <w:rFonts w:ascii="Georgia" w:eastAsia="Batang" w:hAnsi="Georgia"/>
+          <w:i/>
+          <w:spacing w:val="-6"/>
+          <w:sz w:val="20"/>
+        </w:rPr>
+        <w:t>I</w:t>
       </w:r>
       <w:r>
         <w:rPr>
@@ -4921,15 +5623,27 @@
         </w:rPr>
         <w:t>nkit</w:t>
       </w:r>
-      <w:r>
-        <w:rPr>
-          <w:rFonts w:ascii="Georgia" w:eastAsia="Batang" w:hAnsi="Georgia"/>
-          <w:i/>
-          <w:spacing w:val="-6"/>
-          <w:sz w:val="20"/>
-        </w:rPr>
-        <w:t xml:space="preserve"> Padhi</w:t>
-      </w:r>
+      <w:proofErr w:type="spellEnd"/>
+      <w:r>
+        <w:rPr>
+          <w:rFonts w:ascii="Georgia" w:eastAsia="Batang" w:hAnsi="Georgia"/>
+          <w:i/>
+          <w:spacing w:val="-6"/>
+          <w:sz w:val="20"/>
+        </w:rPr>
+        <w:t xml:space="preserve"> </w:t>
+      </w:r>
+      <w:proofErr w:type="spellStart"/>
+      <w:r>
+        <w:rPr>
+          <w:rFonts w:ascii="Georgia" w:eastAsia="Batang" w:hAnsi="Georgia"/>
+          <w:i/>
+          <w:spacing w:val="-6"/>
+          <w:sz w:val="20"/>
+        </w:rPr>
+        <w:t>Padhi</w:t>
+      </w:r>
+      <w:proofErr w:type="spellEnd"/>
       <w:r>
         <w:rPr>
           <w:rFonts w:ascii="Georgia" w:eastAsia="Batang" w:hAnsi="Georgia"/>
@@ -4964,8 +5678,19 @@
           <w:spacing w:val="-6"/>
           <w:sz w:val="20"/>
         </w:rPr>
-        <w:t xml:space="preserve"> Rigotti</w:t>
-      </w:r>
+        <w:t xml:space="preserve"> </w:t>
+      </w:r>
+      <w:proofErr w:type="spellStart"/>
+      <w:r>
+        <w:rPr>
+          <w:rFonts w:ascii="Georgia" w:eastAsia="Batang" w:hAnsi="Georgia"/>
+          <w:i/>
+          <w:spacing w:val="-6"/>
+          <w:sz w:val="20"/>
+        </w:rPr>
+        <w:t>Rigotti</w:t>
+      </w:r>
+      <w:proofErr w:type="spellEnd"/>
       <w:r>
         <w:rPr>
           <w:rFonts w:ascii="Georgia" w:eastAsia="Batang" w:hAnsi="Georgia"/>
@@ -5208,6 +5933,7 @@
         <w:tab/>
       </w:r>
       <w:hyperlink r:id="rId24" w:history="1">
+        <w:proofErr w:type="spellStart"/>
         <w:r>
           <w:rPr>
             <w:rStyle w:val="Hyperlink"/>
@@ -5217,7 +5943,19 @@
             <w:sz w:val="21"/>
             <w:szCs w:val="28"/>
           </w:rPr>
-          <w:t>NeurIPS 2020</w:t>
+          <w:t>NeurIPS</w:t>
+        </w:r>
+        <w:proofErr w:type="spellEnd"/>
+        <w:r>
+          <w:rPr>
+            <w:rStyle w:val="Hyperlink"/>
+            <w:rFonts w:ascii="Georgia" w:eastAsia="Batang" w:hAnsi="Georgia"/>
+            <w:iCs/>
+            <w:spacing w:val="-6"/>
+            <w:sz w:val="21"/>
+            <w:szCs w:val="28"/>
+          </w:rPr>
+          <w:t xml:space="preserve"> 2020</w:t>
         </w:r>
       </w:hyperlink>
     </w:p>
@@ -5318,15 +6056,27 @@
           <w:szCs w:val="28"/>
         </w:rPr>
       </w:pPr>
-      <w:r>
-        <w:rPr>
-          <w:rFonts w:ascii="Georgia" w:eastAsia="Batang" w:hAnsi="Georgia"/>
-          <w:iCs/>
-          <w:spacing w:val="-6"/>
-          <w:sz w:val="21"/>
-          <w:szCs w:val="28"/>
-        </w:rPr>
-        <w:t>VizWiz Grand Challenge Workshop</w:t>
+      <w:proofErr w:type="spellStart"/>
+      <w:r>
+        <w:rPr>
+          <w:rFonts w:ascii="Georgia" w:eastAsia="Batang" w:hAnsi="Georgia"/>
+          <w:iCs/>
+          <w:spacing w:val="-6"/>
+          <w:sz w:val="21"/>
+          <w:szCs w:val="28"/>
+        </w:rPr>
+        <w:t>VizWiz</w:t>
+      </w:r>
+      <w:proofErr w:type="spellEnd"/>
+      <w:r>
+        <w:rPr>
+          <w:rFonts w:ascii="Georgia" w:eastAsia="Batang" w:hAnsi="Georgia"/>
+          <w:iCs/>
+          <w:spacing w:val="-6"/>
+          <w:sz w:val="21"/>
+          <w:szCs w:val="28"/>
+        </w:rPr>
+        <w:t xml:space="preserve"> Grand Challenge Workshop</w:t>
       </w:r>
       <w:r>
         <w:rPr>
@@ -5402,7 +6152,29 @@
           <w:sz w:val="21"/>
           <w:szCs w:val="28"/>
         </w:rPr>
-        <w:t xml:space="preserve"> VizWiz </w:t>
+        <w:t xml:space="preserve"> </w:t>
+      </w:r>
+      <w:proofErr w:type="spellStart"/>
+      <w:r>
+        <w:rPr>
+          <w:rFonts w:ascii="Georgia" w:eastAsia="Batang" w:hAnsi="Georgia"/>
+          <w:iCs/>
+          <w:spacing w:val="-6"/>
+          <w:sz w:val="21"/>
+          <w:szCs w:val="28"/>
+        </w:rPr>
+        <w:t>VizWiz</w:t>
+      </w:r>
+      <w:proofErr w:type="spellEnd"/>
+      <w:r>
+        <w:rPr>
+          <w:rFonts w:ascii="Georgia" w:eastAsia="Batang" w:hAnsi="Georgia"/>
+          <w:iCs/>
+          <w:spacing w:val="-6"/>
+          <w:sz w:val="21"/>
+          <w:szCs w:val="28"/>
+        </w:rPr>
+        <w:t xml:space="preserve"> </w:t>
       </w:r>
       <w:r>
         <w:rPr>
@@ -5577,15 +6349,27 @@
           <w:szCs w:val="28"/>
         </w:rPr>
       </w:pPr>
-      <w:r>
-        <w:rPr>
-          <w:rFonts w:ascii="Georgia" w:eastAsia="Batang" w:hAnsi="Georgia"/>
-          <w:iCs/>
-          <w:spacing w:val="-6"/>
-          <w:sz w:val="21"/>
-          <w:szCs w:val="28"/>
-        </w:rPr>
-        <w:t xml:space="preserve">TabFormer: </w:t>
+      <w:proofErr w:type="spellStart"/>
+      <w:r>
+        <w:rPr>
+          <w:rFonts w:ascii="Georgia" w:eastAsia="Batang" w:hAnsi="Georgia"/>
+          <w:iCs/>
+          <w:spacing w:val="-6"/>
+          <w:sz w:val="21"/>
+          <w:szCs w:val="28"/>
+        </w:rPr>
+        <w:t>TabFormer</w:t>
+      </w:r>
+      <w:proofErr w:type="spellEnd"/>
+      <w:r>
+        <w:rPr>
+          <w:rFonts w:ascii="Georgia" w:eastAsia="Batang" w:hAnsi="Georgia"/>
+          <w:iCs/>
+          <w:spacing w:val="-6"/>
+          <w:sz w:val="21"/>
+          <w:szCs w:val="28"/>
+        </w:rPr>
+        <w:t xml:space="preserve">: </w:t>
       </w:r>
       <w:r>
         <w:rPr>
@@ -5757,6 +6541,7 @@
           <w:szCs w:val="21"/>
         </w:rPr>
       </w:pPr>
+      <w:proofErr w:type="spellStart"/>
       <w:r>
         <w:rPr>
           <w:rFonts w:ascii="Georgia" w:eastAsia="Batang" w:hAnsi="Georgia"/>
@@ -5765,7 +6550,18 @@
           <w:sz w:val="21"/>
           <w:szCs w:val="21"/>
         </w:rPr>
-        <w:t>pytorch-PPUU</w:t>
+        <w:t>pytorch</w:t>
+      </w:r>
+      <w:proofErr w:type="spellEnd"/>
+      <w:r>
+        <w:rPr>
+          <w:rFonts w:ascii="Georgia" w:eastAsia="Batang" w:hAnsi="Georgia"/>
+          <w:iCs/>
+          <w:spacing w:val="-6"/>
+          <w:sz w:val="21"/>
+          <w:szCs w:val="21"/>
+        </w:rPr>
+        <w:t>-PPUU</w:t>
       </w:r>
       <w:r>
         <w:rPr>
@@ -6063,7 +6859,18 @@
           <w:sz w:val="21"/>
           <w:szCs w:val="28"/>
         </w:rPr>
-        <w:t>Jim Rhynes</w:t>
+        <w:t xml:space="preserve">Jim </w:t>
+      </w:r>
+      <w:proofErr w:type="spellStart"/>
+      <w:r>
+        <w:rPr>
+          <w:rFonts w:ascii="Georgia" w:eastAsia="Batang" w:hAnsi="Georgia"/>
+          <w:i/>
+          <w:spacing w:val="-6"/>
+          <w:sz w:val="21"/>
+          <w:szCs w:val="28"/>
+        </w:rPr>
+        <w:t>Rhynes</w:t>
       </w:r>
       <w:r>
         <w:rPr>
@@ -6075,6 +6882,7 @@
         </w:rPr>
         <w:t>s</w:t>
       </w:r>
+      <w:proofErr w:type="spellEnd"/>
     </w:p>
     <w:p>
       <w:pPr>
@@ -6134,7 +6942,29 @@
           <w:sz w:val="21"/>
           <w:szCs w:val="28"/>
         </w:rPr>
-        <w:t xml:space="preserve">Unlocking your data’s potential with IBM Watson Studio’s AutoAI </w:t>
+        <w:t xml:space="preserve">Unlocking your data’s potential with IBM Watson Studio’s </w:t>
+      </w:r>
+      <w:proofErr w:type="spellStart"/>
+      <w:r>
+        <w:rPr>
+          <w:rFonts w:ascii="Georgia" w:eastAsia="Batang" w:hAnsi="Georgia"/>
+          <w:iCs/>
+          <w:spacing w:val="-6"/>
+          <w:sz w:val="21"/>
+          <w:szCs w:val="28"/>
+        </w:rPr>
+        <w:t>AutoAI</w:t>
+      </w:r>
+      <w:proofErr w:type="spellEnd"/>
+      <w:r>
+        <w:rPr>
+          <w:rFonts w:ascii="Georgia" w:eastAsia="Batang" w:hAnsi="Georgia"/>
+          <w:iCs/>
+          <w:spacing w:val="-6"/>
+          <w:sz w:val="21"/>
+          <w:szCs w:val="28"/>
+        </w:rPr>
+        <w:t xml:space="preserve"> </w:t>
       </w:r>
       <w:r>
         <w:rPr>
@@ -6277,7 +7107,29 @@
           <w:sz w:val="21"/>
           <w:szCs w:val="28"/>
         </w:rPr>
-        <w:t>Breaking the Magicians’ code with IBM Watson Studio’s AutoAI Notebooks</w:t>
+        <w:t xml:space="preserve">Breaking the Magicians’ code with IBM Watson Studio’s </w:t>
+      </w:r>
+      <w:proofErr w:type="spellStart"/>
+      <w:r>
+        <w:rPr>
+          <w:rFonts w:ascii="Georgia" w:eastAsia="Batang" w:hAnsi="Georgia"/>
+          <w:iCs/>
+          <w:spacing w:val="-6"/>
+          <w:sz w:val="21"/>
+          <w:szCs w:val="28"/>
+        </w:rPr>
+        <w:t>AutoAI</w:t>
+      </w:r>
+      <w:proofErr w:type="spellEnd"/>
+      <w:r>
+        <w:rPr>
+          <w:rFonts w:ascii="Georgia" w:eastAsia="Batang" w:hAnsi="Georgia"/>
+          <w:iCs/>
+          <w:spacing w:val="-6"/>
+          <w:sz w:val="21"/>
+          <w:szCs w:val="28"/>
+        </w:rPr>
+        <w:t xml:space="preserve"> Notebooks</w:t>
       </w:r>
       <w:r>
         <w:rPr>
@@ -6373,7 +7225,29 @@
           <w:sz w:val="21"/>
           <w:szCs w:val="28"/>
         </w:rPr>
-        <w:t>Peeking behind the curtain with IBM Watson AutoAI Python Client</w:t>
+        <w:t xml:space="preserve">Peeking behind the curtain with IBM Watson </w:t>
+      </w:r>
+      <w:proofErr w:type="spellStart"/>
+      <w:r>
+        <w:rPr>
+          <w:rFonts w:ascii="Georgia" w:eastAsia="Batang" w:hAnsi="Georgia"/>
+          <w:iCs/>
+          <w:spacing w:val="-6"/>
+          <w:sz w:val="21"/>
+          <w:szCs w:val="28"/>
+        </w:rPr>
+        <w:t>AutoAI</w:t>
+      </w:r>
+      <w:proofErr w:type="spellEnd"/>
+      <w:r>
+        <w:rPr>
+          <w:rFonts w:ascii="Georgia" w:eastAsia="Batang" w:hAnsi="Georgia"/>
+          <w:iCs/>
+          <w:spacing w:val="-6"/>
+          <w:sz w:val="21"/>
+          <w:szCs w:val="28"/>
+        </w:rPr>
+        <w:t xml:space="preserve"> Python Client</w:t>
       </w:r>
       <w:r>
         <w:rPr>
@@ -6421,7 +7295,27 @@
           <w:spacing w:val="-6"/>
           <w:sz w:val="20"/>
         </w:rPr>
-        <w:t>Lukasz Cmielowski,</w:t>
+        <w:t xml:space="preserve">Lukasz </w:t>
+      </w:r>
+      <w:proofErr w:type="spellStart"/>
+      <w:r>
+        <w:rPr>
+          <w:rFonts w:ascii="Georgia" w:eastAsia="Batang" w:hAnsi="Georgia"/>
+          <w:i/>
+          <w:spacing w:val="-6"/>
+          <w:sz w:val="20"/>
+        </w:rPr>
+        <w:t>Cmielowski</w:t>
+      </w:r>
+      <w:proofErr w:type="spellEnd"/>
+      <w:r>
+        <w:rPr>
+          <w:rFonts w:ascii="Georgia" w:eastAsia="Batang" w:hAnsi="Georgia"/>
+          <w:i/>
+          <w:spacing w:val="-6"/>
+          <w:sz w:val="20"/>
+        </w:rPr>
+        <w:t>,</w:t>
       </w:r>
       <w:r>
         <w:rPr>
@@ -6454,15 +7348,37 @@
         </w:rPr>
         <w:t xml:space="preserve"> </w:t>
       </w:r>
-      <w:r>
-        <w:rPr>
-          <w:rFonts w:ascii="Georgia" w:eastAsia="Batang" w:hAnsi="Georgia"/>
-          <w:i/>
-          <w:spacing w:val="-6"/>
-          <w:sz w:val="20"/>
-        </w:rPr>
-        <w:t>Przemyslaw Czuba</w:t>
-      </w:r>
+      <w:proofErr w:type="spellStart"/>
+      <w:r>
+        <w:rPr>
+          <w:rFonts w:ascii="Georgia" w:eastAsia="Batang" w:hAnsi="Georgia"/>
+          <w:i/>
+          <w:spacing w:val="-6"/>
+          <w:sz w:val="20"/>
+        </w:rPr>
+        <w:t>Przemyslaw</w:t>
+      </w:r>
+      <w:proofErr w:type="spellEnd"/>
+      <w:r>
+        <w:rPr>
+          <w:rFonts w:ascii="Georgia" w:eastAsia="Batang" w:hAnsi="Georgia"/>
+          <w:i/>
+          <w:spacing w:val="-6"/>
+          <w:sz w:val="20"/>
+        </w:rPr>
+        <w:t xml:space="preserve"> </w:t>
+      </w:r>
+      <w:proofErr w:type="spellStart"/>
+      <w:r>
+        <w:rPr>
+          <w:rFonts w:ascii="Georgia" w:eastAsia="Batang" w:hAnsi="Georgia"/>
+          <w:i/>
+          <w:spacing w:val="-6"/>
+          <w:sz w:val="20"/>
+        </w:rPr>
+        <w:t>Czuba</w:t>
+      </w:r>
+      <w:proofErr w:type="spellEnd"/>
     </w:p>
     <w:p>
       <w:pPr>
@@ -6559,15 +7475,37 @@
         </w:rPr>
         <w:t xml:space="preserve">Yair Schiff, </w:t>
       </w:r>
-      <w:r>
-        <w:rPr>
-          <w:rFonts w:ascii="Georgia" w:eastAsia="Batang" w:hAnsi="Georgia"/>
-          <w:i/>
-          <w:spacing w:val="-6"/>
-          <w:sz w:val="20"/>
-        </w:rPr>
-        <w:t>Rafał Bigaj</w:t>
-      </w:r>
+      <w:proofErr w:type="spellStart"/>
+      <w:r>
+        <w:rPr>
+          <w:rFonts w:ascii="Georgia" w:eastAsia="Batang" w:hAnsi="Georgia"/>
+          <w:i/>
+          <w:spacing w:val="-6"/>
+          <w:sz w:val="20"/>
+        </w:rPr>
+        <w:t>Rafał</w:t>
+      </w:r>
+      <w:proofErr w:type="spellEnd"/>
+      <w:r>
+        <w:rPr>
+          <w:rFonts w:ascii="Georgia" w:eastAsia="Batang" w:hAnsi="Georgia"/>
+          <w:i/>
+          <w:spacing w:val="-6"/>
+          <w:sz w:val="20"/>
+        </w:rPr>
+        <w:t xml:space="preserve"> </w:t>
+      </w:r>
+      <w:proofErr w:type="spellStart"/>
+      <w:r>
+        <w:rPr>
+          <w:rFonts w:ascii="Georgia" w:eastAsia="Batang" w:hAnsi="Georgia"/>
+          <w:i/>
+          <w:spacing w:val="-6"/>
+          <w:sz w:val="20"/>
+        </w:rPr>
+        <w:t>Bigaj</w:t>
+      </w:r>
+      <w:proofErr w:type="spellEnd"/>
     </w:p>
     <w:p>
       <w:pPr>
@@ -6610,7 +7548,29 @@
           <w:sz w:val="21"/>
           <w:szCs w:val="28"/>
         </w:rPr>
-        <w:t>Right on time(series): Introducing Watson Studio’s AutoAI Time Series</w:t>
+        <w:t xml:space="preserve">Right on time(series): Introducing Watson Studio’s </w:t>
+      </w:r>
+      <w:proofErr w:type="spellStart"/>
+      <w:r>
+        <w:rPr>
+          <w:rFonts w:ascii="Georgia" w:eastAsia="Batang" w:hAnsi="Georgia"/>
+          <w:iCs/>
+          <w:spacing w:val="-6"/>
+          <w:sz w:val="21"/>
+          <w:szCs w:val="28"/>
+        </w:rPr>
+        <w:t>AutoAI</w:t>
+      </w:r>
+      <w:proofErr w:type="spellEnd"/>
+      <w:r>
+        <w:rPr>
+          <w:rFonts w:ascii="Georgia" w:eastAsia="Batang" w:hAnsi="Georgia"/>
+          <w:iCs/>
+          <w:spacing w:val="-6"/>
+          <w:sz w:val="21"/>
+          <w:szCs w:val="28"/>
+        </w:rPr>
+        <w:t xml:space="preserve"> Time Series</w:t>
       </w:r>
       <w:r>
         <w:rPr>
@@ -6762,7 +7722,51 @@
           <w:sz w:val="21"/>
           <w:szCs w:val="28"/>
         </w:rPr>
-        <w:t>Research Assistant in Professor Yann LeCun’s lab (under supervision of Dr. Alfredo Canziani)</w:t>
+        <w:t xml:space="preserve">Research Assistant in Professor Yann </w:t>
+      </w:r>
+      <w:proofErr w:type="spellStart"/>
+      <w:r>
+        <w:rPr>
+          <w:rFonts w:ascii="Georgia" w:eastAsia="Batang" w:hAnsi="Georgia"/>
+          <w:i/>
+          <w:spacing w:val="-6"/>
+          <w:sz w:val="21"/>
+          <w:szCs w:val="28"/>
+        </w:rPr>
+        <w:t>LeCun’s</w:t>
+      </w:r>
+      <w:proofErr w:type="spellEnd"/>
+      <w:r>
+        <w:rPr>
+          <w:rFonts w:ascii="Georgia" w:eastAsia="Batang" w:hAnsi="Georgia"/>
+          <w:i/>
+          <w:spacing w:val="-6"/>
+          <w:sz w:val="21"/>
+          <w:szCs w:val="28"/>
+        </w:rPr>
+        <w:t xml:space="preserve"> lab (under supervision of Dr. Alfredo </w:t>
+      </w:r>
+      <w:proofErr w:type="spellStart"/>
+      <w:r>
+        <w:rPr>
+          <w:rFonts w:ascii="Georgia" w:eastAsia="Batang" w:hAnsi="Georgia"/>
+          <w:i/>
+          <w:spacing w:val="-6"/>
+          <w:sz w:val="21"/>
+          <w:szCs w:val="28"/>
+        </w:rPr>
+        <w:t>Canziani</w:t>
+      </w:r>
+      <w:proofErr w:type="spellEnd"/>
+      <w:r>
+        <w:rPr>
+          <w:rFonts w:ascii="Georgia" w:eastAsia="Batang" w:hAnsi="Georgia"/>
+          <w:i/>
+          <w:spacing w:val="-6"/>
+          <w:sz w:val="21"/>
+          <w:szCs w:val="28"/>
+        </w:rPr>
+        <w:t>)</w:t>
       </w:r>
     </w:p>
     <w:p>
@@ -7140,14 +8144,45 @@
         </w:rPr>
         <w:t xml:space="preserve">Deep Learning Frameworks: </w:t>
       </w:r>
-      <w:r>
-        <w:rPr>
-          <w:rFonts w:ascii="Georgia" w:hAnsi="Georgia"/>
-          <w:spacing w:val="-6"/>
-          <w:sz w:val="21"/>
-          <w:szCs w:val="28"/>
-        </w:rPr>
-        <w:t>PyTorch, PyTorch Lightning</w:t>
+      <w:proofErr w:type="spellStart"/>
+      <w:r>
+        <w:rPr>
+          <w:rFonts w:ascii="Georgia" w:hAnsi="Georgia"/>
+          <w:spacing w:val="-6"/>
+          <w:sz w:val="21"/>
+          <w:szCs w:val="28"/>
+        </w:rPr>
+        <w:t>PyTorch</w:t>
+      </w:r>
+      <w:proofErr w:type="spellEnd"/>
+      <w:r>
+        <w:rPr>
+          <w:rFonts w:ascii="Georgia" w:hAnsi="Georgia"/>
+          <w:spacing w:val="-6"/>
+          <w:sz w:val="21"/>
+          <w:szCs w:val="28"/>
+        </w:rPr>
+        <w:t xml:space="preserve">, </w:t>
+      </w:r>
+      <w:proofErr w:type="spellStart"/>
+      <w:r>
+        <w:rPr>
+          <w:rFonts w:ascii="Georgia" w:hAnsi="Georgia"/>
+          <w:spacing w:val="-6"/>
+          <w:sz w:val="21"/>
+          <w:szCs w:val="28"/>
+        </w:rPr>
+        <w:t>PyTorch</w:t>
+      </w:r>
+      <w:proofErr w:type="spellEnd"/>
+      <w:r>
+        <w:rPr>
+          <w:rFonts w:ascii="Georgia" w:hAnsi="Georgia"/>
+          <w:spacing w:val="-6"/>
+          <w:sz w:val="21"/>
+          <w:szCs w:val="28"/>
+        </w:rPr>
+        <w:t xml:space="preserve"> Lightning</w:t>
       </w:r>
     </w:p>
     <w:p>

</xml_diff>